<commit_message>
finished the final document
</commit_message>
<xml_diff>
--- a/group assignments/Final_Group_Project/DS_311_Group_Project_final.docx
+++ b/group assignments/Final_Group_Project/DS_311_Group_Project_final.docx
@@ -1,6 +1,6 @@
 
 <file path=word/document.xml><?xml version="1.0" encoding="utf-8"?>
-<w:document xmlns:wpc="http://schemas.microsoft.com/office/word/2010/wordprocessingCanvas" xmlns:cx="http://schemas.microsoft.com/office/drawing/2014/chartex" xmlns:cx1="http://schemas.microsoft.com/office/drawing/2015/9/8/chartex" xmlns:cx2="http://schemas.microsoft.com/office/drawing/2015/10/21/chartex" xmlns:cx3="http://schemas.microsoft.com/office/drawing/2016/5/9/chartex" xmlns:cx4="http://schemas.microsoft.com/office/drawing/2016/5/10/chartex" xmlns:cx5="http://schemas.microsoft.com/office/drawing/2016/5/11/chartex" xmlns:cx6="http://schemas.microsoft.com/office/drawing/2016/5/12/chartex" xmlns:cx7="http://schemas.microsoft.com/office/drawing/2016/5/13/chartex" xmlns:cx8="http://schemas.microsoft.com/office/drawing/2016/5/14/chartex" xmlns:mc="http://schemas.openxmlformats.org/markup-compatibility/2006" xmlns:aink="http://schemas.microsoft.com/office/drawing/2016/ink" xmlns:am3d="http://schemas.microsoft.com/office/drawing/2017/model3d" xmlns:o="urn:schemas-microsoft-com:office:office" xmlns:r="http://schemas.openxmlformats.org/officeDocument/2006/relationships" xmlns:m="http://schemas.openxmlformats.org/officeDocument/2006/math" xmlns:v="urn:schemas-microsoft-com:vml" xmlns:wp14="http://schemas.microsoft.com/office/word/2010/wordprocessingDrawing" xmlns:wp="http://schemas.openxmlformats.org/drawingml/2006/wordprocessingDrawing" xmlns:w10="urn:schemas-microsoft-com:office:word" xmlns:w="http://schemas.openxmlformats.org/wordprocessingml/2006/main" xmlns:w14="http://schemas.microsoft.com/office/word/2010/wordml" xmlns:w15="http://schemas.microsoft.com/office/word/2012/wordml" xmlns:w16cex="http://schemas.microsoft.com/office/word/2018/wordml/cex" xmlns:w16cid="http://schemas.microsoft.com/office/word/2016/wordml/cid" xmlns:w16="http://schemas.microsoft.com/office/word/2018/wordml" xmlns:w16sdtdh="http://schemas.microsoft.com/office/word/2020/wordml/sdtdatahash" xmlns:w16se="http://schemas.microsoft.com/office/word/2015/wordml/symex" xmlns:wpg="http://schemas.microsoft.com/office/word/2010/wordprocessingGroup" xmlns:wpi="http://schemas.microsoft.com/office/word/2010/wordprocessingInk" xmlns:wne="http://schemas.microsoft.com/office/word/2006/wordml" xmlns:wps="http://schemas.microsoft.com/office/word/2010/wordprocessingShape" mc:Ignorable="w14 w15 w16se w16cid w16 w16cex w16sdtdh wp14">
+<w:document xmlns:wpc="http://schemas.microsoft.com/office/word/2010/wordprocessingCanvas" xmlns:cx="http://schemas.microsoft.com/office/drawing/2014/chartex" xmlns:cx1="http://schemas.microsoft.com/office/drawing/2015/9/8/chartex" xmlns:cx2="http://schemas.microsoft.com/office/drawing/2015/10/21/chartex" xmlns:cx3="http://schemas.microsoft.com/office/drawing/2016/5/9/chartex" xmlns:cx4="http://schemas.microsoft.com/office/drawing/2016/5/10/chartex" xmlns:cx5="http://schemas.microsoft.com/office/drawing/2016/5/11/chartex" xmlns:cx6="http://schemas.microsoft.com/office/drawing/2016/5/12/chartex" xmlns:cx7="http://schemas.microsoft.com/office/drawing/2016/5/13/chartex" xmlns:cx8="http://schemas.microsoft.com/office/drawing/2016/5/14/chartex" xmlns:mc="http://schemas.openxmlformats.org/markup-compatibility/2006" xmlns:aink="http://schemas.microsoft.com/office/drawing/2016/ink" xmlns:am3d="http://schemas.microsoft.com/office/drawing/2017/model3d" xmlns:o="urn:schemas-microsoft-com:office:office" xmlns:oel="http://schemas.microsoft.com/office/2019/extlst" xmlns:r="http://schemas.openxmlformats.org/officeDocument/2006/relationships" xmlns:m="http://schemas.openxmlformats.org/officeDocument/2006/math" xmlns:v="urn:schemas-microsoft-com:vml" xmlns:wp14="http://schemas.microsoft.com/office/word/2010/wordprocessingDrawing" xmlns:wp="http://schemas.openxmlformats.org/drawingml/2006/wordprocessingDrawing" xmlns:w10="urn:schemas-microsoft-com:office:word" xmlns:w="http://schemas.openxmlformats.org/wordprocessingml/2006/main" xmlns:w14="http://schemas.microsoft.com/office/word/2010/wordml" xmlns:w15="http://schemas.microsoft.com/office/word/2012/wordml" xmlns:w16cex="http://schemas.microsoft.com/office/word/2018/wordml/cex" xmlns:w16cid="http://schemas.microsoft.com/office/word/2016/wordml/cid" xmlns:w16="http://schemas.microsoft.com/office/word/2018/wordml" xmlns:w16sdtdh="http://schemas.microsoft.com/office/word/2020/wordml/sdtdatahash" xmlns:w16se="http://schemas.microsoft.com/office/word/2015/wordml/symex" xmlns:wpg="http://schemas.microsoft.com/office/word/2010/wordprocessingGroup" xmlns:wpi="http://schemas.microsoft.com/office/word/2010/wordprocessingInk" xmlns:wne="http://schemas.microsoft.com/office/word/2006/wordml" xmlns:wps="http://schemas.microsoft.com/office/word/2010/wordprocessingShape" mc:Ignorable="w14 w15 w16se w16cid w16 w16cex w16sdtdh wp14">
   <w:body>
     <w:p>
       <w:pPr>
@@ -370,7 +370,7 @@
           <w:color w:val="auto"/>
           <w:sz w:val="22"/>
           <w:szCs w:val="22"/>
-          <w:lang w:val="de-DE" w:eastAsia="en-US"/>
+          <w:lang w:val="de-DE"/>
         </w:rPr>
         <w:id w:val="28614825"/>
         <w:docPartObj>
@@ -405,7 +405,7 @@
             <w:rPr>
               <w:rFonts w:eastAsiaTheme="minorEastAsia"/>
               <w:noProof/>
-              <w:lang w:val="de-DE" w:eastAsia="de-DE"/>
+              <w:lang w:eastAsia="en-DE"/>
             </w:rPr>
           </w:pPr>
           <w:r>
@@ -417,7 +417,7 @@
           <w:r>
             <w:fldChar w:fldCharType="separate"/>
           </w:r>
-          <w:hyperlink w:anchor="_Toc121679217" w:history="1">
+          <w:hyperlink w:anchor="_Toc121682620" w:history="1">
             <w:r>
               <w:rPr>
                 <w:rStyle w:val="Hyperlink"/>
@@ -425,7 +425,7 @@
                 <w:noProof/>
                 <w:lang w:val="en-US"/>
               </w:rPr>
-              <w:t>Data Cleaning</w:t>
+              <w:t>Introduction</w:t>
             </w:r>
             <w:r>
               <w:rPr>
@@ -446,7 +446,7 @@
                 <w:noProof/>
                 <w:webHidden/>
               </w:rPr>
-              <w:instrText xml:space="preserve"> PAGEREF _Toc121679217 \h </w:instrText>
+              <w:instrText xml:space="preserve"> PAGEREF _Toc121682620 \h </w:instrText>
             </w:r>
             <w:r>
               <w:rPr>
@@ -486,10 +486,10 @@
             <w:rPr>
               <w:rFonts w:eastAsiaTheme="minorEastAsia"/>
               <w:noProof/>
-              <w:lang w:val="de-DE" w:eastAsia="de-DE"/>
+              <w:lang w:eastAsia="en-DE"/>
             </w:rPr>
           </w:pPr>
-          <w:hyperlink w:anchor="_Toc121679218" w:history="1">
+          <w:hyperlink w:anchor="_Toc121682621" w:history="1">
             <w:r>
               <w:rPr>
                 <w:rStyle w:val="Hyperlink"/>
@@ -497,15 +497,7 @@
                 <w:noProof/>
                 <w:lang w:val="en-US"/>
               </w:rPr>
-              <w:t>Q</w:t>
-            </w:r>
-            <w:r>
-              <w:rPr>
-                <w:rStyle w:val="Hyperlink"/>
-                <w:rFonts w:ascii="Arial" w:hAnsi="Arial" w:cs="Arial"/>
-                <w:noProof/>
-              </w:rPr>
-              <w:t>uestion 1</w:t>
+              <w:t>Data Cleaning</w:t>
             </w:r>
             <w:r>
               <w:rPr>
@@ -526,7 +518,7 @@
                 <w:noProof/>
                 <w:webHidden/>
               </w:rPr>
-              <w:instrText xml:space="preserve"> PAGEREF _Toc121679218 \h </w:instrText>
+              <w:instrText xml:space="preserve"> PAGEREF _Toc121682621 \h </w:instrText>
             </w:r>
             <w:r>
               <w:rPr>
@@ -566,10 +558,90 @@
             <w:rPr>
               <w:rFonts w:eastAsiaTheme="minorEastAsia"/>
               <w:noProof/>
-              <w:lang w:val="de-DE" w:eastAsia="de-DE"/>
+              <w:lang w:eastAsia="en-DE"/>
             </w:rPr>
           </w:pPr>
-          <w:hyperlink w:anchor="_Toc121679219" w:history="1">
+          <w:hyperlink w:anchor="_Toc121682622" w:history="1">
+            <w:r>
+              <w:rPr>
+                <w:rStyle w:val="Hyperlink"/>
+                <w:rFonts w:ascii="Arial" w:hAnsi="Arial" w:cs="Arial"/>
+                <w:noProof/>
+                <w:lang w:val="en-US"/>
+              </w:rPr>
+              <w:t>Q</w:t>
+            </w:r>
+            <w:r>
+              <w:rPr>
+                <w:rStyle w:val="Hyperlink"/>
+                <w:rFonts w:ascii="Arial" w:hAnsi="Arial" w:cs="Arial"/>
+                <w:noProof/>
+              </w:rPr>
+              <w:t>uestion 1</w:t>
+            </w:r>
+            <w:r>
+              <w:rPr>
+                <w:noProof/>
+                <w:webHidden/>
+              </w:rPr>
+              <w:tab/>
+            </w:r>
+            <w:r>
+              <w:rPr>
+                <w:noProof/>
+                <w:webHidden/>
+              </w:rPr>
+              <w:fldChar w:fldCharType="begin"/>
+            </w:r>
+            <w:r>
+              <w:rPr>
+                <w:noProof/>
+                <w:webHidden/>
+              </w:rPr>
+              <w:instrText xml:space="preserve"> PAGEREF _Toc121682622 \h </w:instrText>
+            </w:r>
+            <w:r>
+              <w:rPr>
+                <w:noProof/>
+                <w:webHidden/>
+              </w:rPr>
+            </w:r>
+            <w:r>
+              <w:rPr>
+                <w:noProof/>
+                <w:webHidden/>
+              </w:rPr>
+              <w:fldChar w:fldCharType="separate"/>
+            </w:r>
+            <w:r>
+              <w:rPr>
+                <w:noProof/>
+                <w:webHidden/>
+              </w:rPr>
+              <w:t>2</w:t>
+            </w:r>
+            <w:r>
+              <w:rPr>
+                <w:noProof/>
+                <w:webHidden/>
+              </w:rPr>
+              <w:fldChar w:fldCharType="end"/>
+            </w:r>
+          </w:hyperlink>
+        </w:p>
+        <w:p>
+          <w:pPr>
+            <w:pStyle w:val="Verzeichnis1"/>
+            <w:tabs>
+              <w:tab w:val="right" w:leader="dot" w:pos="9016"/>
+            </w:tabs>
+            <w:rPr>
+              <w:rFonts w:eastAsiaTheme="minorEastAsia"/>
+              <w:noProof/>
+              <w:lang w:eastAsia="en-DE"/>
+            </w:rPr>
+          </w:pPr>
+          <w:hyperlink w:anchor="_Toc121682623" w:history="1">
             <w:r>
               <w:rPr>
                 <w:rStyle w:val="Hyperlink"/>
@@ -597,7 +669,7 @@
                 <w:noProof/>
                 <w:webHidden/>
               </w:rPr>
-              <w:instrText xml:space="preserve"> PAGEREF _Toc121679219 \h </w:instrText>
+              <w:instrText xml:space="preserve"> PAGEREF _Toc121682623 \h </w:instrText>
             </w:r>
             <w:r>
               <w:rPr>
@@ -637,10 +709,10 @@
             <w:rPr>
               <w:rFonts w:eastAsiaTheme="minorEastAsia"/>
               <w:noProof/>
-              <w:lang w:val="de-DE" w:eastAsia="de-DE"/>
+              <w:lang w:eastAsia="en-DE"/>
             </w:rPr>
           </w:pPr>
-          <w:hyperlink w:anchor="_Toc121679220" w:history="1">
+          <w:hyperlink w:anchor="_Toc121682624" w:history="1">
             <w:r>
               <w:rPr>
                 <w:rStyle w:val="Hyperlink"/>
@@ -668,7 +740,7 @@
                 <w:noProof/>
                 <w:webHidden/>
               </w:rPr>
-              <w:instrText xml:space="preserve"> PAGEREF _Toc121679220 \h </w:instrText>
+              <w:instrText xml:space="preserve"> PAGEREF _Toc121682624 \h </w:instrText>
             </w:r>
             <w:r>
               <w:rPr>
@@ -688,7 +760,7 @@
                 <w:noProof/>
                 <w:webHidden/>
               </w:rPr>
-              <w:t>7</w:t>
+              <w:t>8</w:t>
             </w:r>
             <w:r>
               <w:rPr>
@@ -708,10 +780,10 @@
             <w:rPr>
               <w:rFonts w:eastAsiaTheme="minorEastAsia"/>
               <w:noProof/>
-              <w:lang w:val="de-DE" w:eastAsia="de-DE"/>
+              <w:lang w:eastAsia="en-DE"/>
             </w:rPr>
           </w:pPr>
-          <w:hyperlink w:anchor="_Toc121679221" w:history="1">
+          <w:hyperlink w:anchor="_Toc121682625" w:history="1">
             <w:r>
               <w:rPr>
                 <w:rStyle w:val="Hyperlink"/>
@@ -748,7 +820,7 @@
                 <w:noProof/>
                 <w:webHidden/>
               </w:rPr>
-              <w:instrText xml:space="preserve"> PAGEREF _Toc121679221 \h </w:instrText>
+              <w:instrText xml:space="preserve"> PAGEREF _Toc121682625 \h </w:instrText>
             </w:r>
             <w:r>
               <w:rPr>
@@ -768,7 +840,7 @@
                 <w:noProof/>
                 <w:webHidden/>
               </w:rPr>
-              <w:t>11</w:t>
+              <w:t>12</w:t>
             </w:r>
             <w:r>
               <w:rPr>
@@ -788,10 +860,10 @@
             <w:rPr>
               <w:rFonts w:eastAsiaTheme="minorEastAsia"/>
               <w:noProof/>
-              <w:lang w:val="de-DE" w:eastAsia="de-DE"/>
+              <w:lang w:eastAsia="en-DE"/>
             </w:rPr>
           </w:pPr>
-          <w:hyperlink w:anchor="_Toc121679222" w:history="1">
+          <w:hyperlink w:anchor="_Toc121682626" w:history="1">
             <w:r>
               <w:rPr>
                 <w:rStyle w:val="Hyperlink"/>
@@ -828,7 +900,7 @@
                 <w:noProof/>
                 <w:webHidden/>
               </w:rPr>
-              <w:instrText xml:space="preserve"> PAGEREF _Toc121679222 \h </w:instrText>
+              <w:instrText xml:space="preserve"> PAGEREF _Toc121682626 \h </w:instrText>
             </w:r>
             <w:r>
               <w:rPr>
@@ -848,7 +920,7 @@
                 <w:noProof/>
                 <w:webHidden/>
               </w:rPr>
-              <w:t>15</w:t>
+              <w:t>16</w:t>
             </w:r>
             <w:r>
               <w:rPr>
@@ -860,6 +932,85 @@
           </w:hyperlink>
         </w:p>
         <w:p>
+          <w:pPr>
+            <w:pStyle w:val="Verzeichnis1"/>
+            <w:tabs>
+              <w:tab w:val="right" w:leader="dot" w:pos="9016"/>
+            </w:tabs>
+            <w:rPr>
+              <w:rFonts w:eastAsiaTheme="minorEastAsia"/>
+              <w:noProof/>
+              <w:lang w:eastAsia="en-DE"/>
+            </w:rPr>
+          </w:pPr>
+          <w:hyperlink w:anchor="_Toc121682627" w:history="1">
+            <w:r>
+              <w:rPr>
+                <w:rStyle w:val="Hyperlink"/>
+                <w:rFonts w:ascii="Arial" w:hAnsi="Arial" w:cs="Arial"/>
+                <w:noProof/>
+                <w:lang w:val="en-GB"/>
+              </w:rPr>
+              <w:t>Conclusion</w:t>
+            </w:r>
+            <w:r>
+              <w:rPr>
+                <w:noProof/>
+                <w:webHidden/>
+              </w:rPr>
+              <w:tab/>
+            </w:r>
+            <w:r>
+              <w:rPr>
+                <w:noProof/>
+                <w:webHidden/>
+              </w:rPr>
+              <w:fldChar w:fldCharType="begin"/>
+            </w:r>
+            <w:r>
+              <w:rPr>
+                <w:noProof/>
+                <w:webHidden/>
+              </w:rPr>
+              <w:instrText xml:space="preserve"> PAGEREF _Toc121682627 \h </w:instrText>
+            </w:r>
+            <w:r>
+              <w:rPr>
+                <w:noProof/>
+                <w:webHidden/>
+              </w:rPr>
+            </w:r>
+            <w:r>
+              <w:rPr>
+                <w:noProof/>
+                <w:webHidden/>
+              </w:rPr>
+              <w:fldChar w:fldCharType="separate"/>
+            </w:r>
+            <w:r>
+              <w:rPr>
+                <w:noProof/>
+                <w:webHidden/>
+              </w:rPr>
+              <w:t>19</w:t>
+            </w:r>
+            <w:r>
+              <w:rPr>
+                <w:noProof/>
+                <w:webHidden/>
+              </w:rPr>
+              <w:fldChar w:fldCharType="end"/>
+            </w:r>
+          </w:hyperlink>
+        </w:p>
+        <w:p>
+          <w:pPr>
+            <w:rPr>
+              <w:b/>
+              <w:bCs/>
+              <w:lang w:val="de-DE"/>
+            </w:rPr>
+          </w:pPr>
           <w:r>
             <w:rPr>
               <w:b/>
@@ -873,22 +1024,138 @@
     </w:sdt>
     <w:p>
       <w:pPr>
+        <w:pStyle w:val="berschrift1"/>
         <w:rPr>
           <w:rStyle w:val="berschrift1Zchn"/>
           <w:rFonts w:ascii="Arial" w:hAnsi="Arial" w:cs="Arial"/>
           <w:lang w:val="en-US"/>
         </w:rPr>
       </w:pPr>
-      <w:bookmarkStart w:id="0" w:name="_Toc121679217"/>
+      <w:bookmarkStart w:id="0" w:name="_Toc121682620"/>
       <w:r>
         <w:rPr>
           <w:rStyle w:val="berschrift1Zchn"/>
           <w:rFonts w:ascii="Arial" w:hAnsi="Arial" w:cs="Arial"/>
           <w:lang w:val="en-US"/>
         </w:rPr>
+        <w:t>Introduction</w:t>
+      </w:r>
+      <w:bookmarkEnd w:id="0"/>
+    </w:p>
+    <w:p>
+      <w:pPr>
+        <w:rPr>
+          <w:rFonts w:ascii="Arial" w:hAnsi="Arial" w:cs="Arial"/>
+          <w:sz w:val="24"/>
+          <w:szCs w:val="24"/>
+        </w:rPr>
+      </w:pPr>
+      <w:r>
+        <w:rPr>
+          <w:rFonts w:ascii="Arial" w:hAnsi="Arial" w:cs="Arial"/>
+          <w:sz w:val="24"/>
+          <w:szCs w:val="24"/>
+        </w:rPr>
+        <w:t>Our group selected the salary dataset from the datasets offered.</w:t>
+      </w:r>
+    </w:p>
+    <w:p>
+      <w:pPr>
+        <w:rPr>
+          <w:rFonts w:ascii="Arial" w:hAnsi="Arial" w:cs="Arial"/>
+          <w:sz w:val="24"/>
+          <w:szCs w:val="24"/>
+          <w:lang w:val="en-GB"/>
+        </w:rPr>
+      </w:pPr>
+      <w:r>
+        <w:rPr>
+          <w:rFonts w:ascii="Arial" w:hAnsi="Arial" w:cs="Arial"/>
+          <w:sz w:val="24"/>
+          <w:szCs w:val="24"/>
+        </w:rPr>
+        <w:t>First, we looked at the data to get an idea of what it was about and to get a feel for the data distribution. This was basically our group task 1.</w:t>
+      </w:r>
+    </w:p>
+    <w:p>
+      <w:pPr>
+        <w:rPr>
+          <w:rFonts w:ascii="Arial" w:hAnsi="Arial" w:cs="Arial"/>
+          <w:sz w:val="24"/>
+          <w:szCs w:val="24"/>
+        </w:rPr>
+      </w:pPr>
+      <w:r>
+        <w:rPr>
+          <w:rFonts w:ascii="Arial" w:hAnsi="Arial" w:cs="Arial"/>
+          <w:sz w:val="24"/>
+          <w:szCs w:val="24"/>
+        </w:rPr>
+        <w:t>We decided to clean the data for further tasks, but that work is described in the next chapter.</w:t>
+      </w:r>
+    </w:p>
+    <w:p>
+      <w:pPr>
+        <w:rPr>
+          <w:rFonts w:ascii="Arial" w:hAnsi="Arial" w:cs="Arial"/>
+          <w:sz w:val="24"/>
+          <w:szCs w:val="24"/>
+        </w:rPr>
+      </w:pPr>
+      <w:r>
+        <w:rPr>
+          <w:rFonts w:ascii="Arial" w:hAnsi="Arial" w:cs="Arial"/>
+          <w:sz w:val="24"/>
+          <w:szCs w:val="24"/>
+        </w:rPr>
+        <w:t xml:space="preserve">For the second group task, we answered the given questions and added 3 more to get an overall picture of what factors affect salary the most / least. We wanted to find out facts about American salary and salary for </w:t>
+      </w:r>
+      <w:proofErr w:type="gramStart"/>
+      <w:r>
+        <w:rPr>
+          <w:rFonts w:ascii="Arial" w:hAnsi="Arial" w:cs="Arial"/>
+          <w:sz w:val="24"/>
+          <w:szCs w:val="24"/>
+        </w:rPr>
+        <w:t>technology in particular</w:t>
+      </w:r>
+      <w:proofErr w:type="gramEnd"/>
+      <w:r>
+        <w:rPr>
+          <w:rFonts w:ascii="Arial" w:hAnsi="Arial" w:cs="Arial"/>
+          <w:sz w:val="24"/>
+          <w:szCs w:val="24"/>
+        </w:rPr>
+        <w:t>.</w:t>
+      </w:r>
+    </w:p>
+    <w:p>
+      <w:pPr>
+        <w:rPr>
+          <w:rFonts w:ascii="Arial" w:hAnsi="Arial" w:cs="Arial"/>
+          <w:sz w:val="24"/>
+          <w:szCs w:val="24"/>
+        </w:rPr>
+      </w:pPr>
+    </w:p>
+    <w:p>
+      <w:pPr>
+        <w:rPr>
+          <w:rStyle w:val="berschrift1Zchn"/>
+          <w:rFonts w:ascii="Arial" w:hAnsi="Arial" w:cs="Arial"/>
+          <w:lang w:val="en-US"/>
+        </w:rPr>
+      </w:pPr>
+      <w:bookmarkStart w:id="1" w:name="_Toc121682621"/>
+      <w:r>
+        <w:rPr>
+          <w:rStyle w:val="berschrift1Zchn"/>
+          <w:rFonts w:ascii="Arial" w:hAnsi="Arial" w:cs="Arial"/>
+          <w:lang w:val="en-US"/>
+        </w:rPr>
         <w:t>Data Cleaning</w:t>
       </w:r>
-      <w:bookmarkEnd w:id="0"/>
+      <w:bookmarkEnd w:id="1"/>
     </w:p>
     <w:p>
       <w:pPr>
@@ -991,7 +1258,16 @@
           <w:sz w:val="24"/>
           <w:szCs w:val="24"/>
         </w:rPr>
-        <w:t>After reading through the entire dataset once we realised that there were a lot of missing datapoints</w:t>
+        <w:t xml:space="preserve">After reading through </w:t>
+      </w:r>
+      <w:r>
+        <w:rPr>
+          <w:rFonts w:ascii="Arial" w:hAnsi="Arial" w:cs="Arial"/>
+          <w:sz w:val="24"/>
+          <w:szCs w:val="24"/>
+        </w:rPr>
+        <w:lastRenderedPageBreak/>
+        <w:t>the entire dataset once we realised that there were a lot of missing datapoints</w:t>
       </w:r>
       <w:r>
         <w:rPr>
@@ -1083,7 +1359,6 @@
           <w:lang w:val="en-US"/>
         </w:rPr>
       </w:pPr>
-      <w:bookmarkStart w:id="1" w:name="_Toc121679218"/>
     </w:p>
     <w:p>
       <w:pPr>
@@ -1094,13 +1369,13 @@
           <w:lang w:val="en-US"/>
         </w:rPr>
       </w:pPr>
+      <w:bookmarkStart w:id="2" w:name="_Toc121682622"/>
       <w:r>
         <w:rPr>
           <w:rStyle w:val="berschrift1Zchn"/>
           <w:rFonts w:ascii="Arial" w:hAnsi="Arial" w:cs="Arial"/>
           <w:lang w:val="en-US"/>
         </w:rPr>
-        <w:lastRenderedPageBreak/>
         <w:t>Q</w:t>
       </w:r>
       <w:r>
@@ -1110,7 +1385,7 @@
         </w:rPr>
         <w:t>uestion 1</w:t>
       </w:r>
-      <w:bookmarkEnd w:id="1"/>
+      <w:bookmarkEnd w:id="2"/>
       <w:r>
         <w:rPr>
           <w:rFonts w:ascii="Arial" w:hAnsi="Arial" w:cs="Arial"/>
@@ -1793,6 +2068,7 @@
           <w:rFonts w:ascii="Arial" w:eastAsia="Times New Roman" w:hAnsi="Arial" w:cs="Arial"/>
           <w:lang w:val="en-US"/>
         </w:rPr>
+        <w:lastRenderedPageBreak/>
         <w:t>Massachusetts</w:t>
       </w:r>
     </w:p>
@@ -2125,17 +2401,7 @@
           <w:szCs w:val="24"/>
           <w:lang w:val="en-US"/>
         </w:rPr>
-        <w:t xml:space="preserve"> annual salary. I compared 10 states and cross all job titles, the standard of living significantly affected annual </w:t>
-      </w:r>
-      <w:r>
-        <w:rPr>
-          <w:rFonts w:ascii="Arial" w:eastAsia="Times New Roman" w:hAnsi="Arial" w:cs="Arial"/>
-          <w:sz w:val="24"/>
-          <w:szCs w:val="24"/>
-          <w:lang w:val="en-US"/>
-        </w:rPr>
-        <w:lastRenderedPageBreak/>
-        <w:t xml:space="preserve">salary. In Hawaii’s case the cost of living per year was $146,437, but the wages for the three data subgroup jobs were significantly lower averaging at about $80,000 per year. Employees should consider location and annual living wage when interviewing or applying to a job within their respective fields. </w:t>
+        <w:t xml:space="preserve"> annual salary. I compared 10 states and cross all job titles, the standard of living significantly affected annual salary. In Hawaii’s case the cost of living per year was $146,437, but the wages for the three data subgroup jobs were significantly lower averaging at about $80,000 per year. Employees should consider location and annual living wage when interviewing or applying to a job within their respective fields. </w:t>
       </w:r>
     </w:p>
     <w:p>
@@ -2289,6 +2555,7 @@
           <w:szCs w:val="24"/>
           <w:lang w:val="en-US"/>
         </w:rPr>
+        <w:lastRenderedPageBreak/>
         <w:drawing>
           <wp:inline distT="0" distB="0" distL="0" distR="0" wp14:anchorId="73376CF1" wp14:editId="305B424D">
             <wp:extent cx="5943600" cy="2091690"/>
@@ -2381,16 +2648,15 @@
           <w:lang w:val="en-GB"/>
         </w:rPr>
       </w:pPr>
-      <w:bookmarkStart w:id="2" w:name="_Toc121679219"/>
+      <w:bookmarkStart w:id="3" w:name="_Toc121682623"/>
       <w:r>
         <w:rPr>
           <w:rStyle w:val="berschrift1Zchn"/>
           <w:rFonts w:ascii="Arial" w:hAnsi="Arial" w:cs="Arial"/>
         </w:rPr>
-        <w:lastRenderedPageBreak/>
         <w:t>Question 2</w:t>
       </w:r>
-      <w:bookmarkEnd w:id="2"/>
+      <w:bookmarkEnd w:id="3"/>
       <w:r>
         <w:rPr>
           <w:rFonts w:ascii="Arial" w:hAnsi="Arial" w:cs="Arial"/>
@@ -2526,6 +2792,7 @@
           <w:sz w:val="24"/>
           <w:szCs w:val="24"/>
         </w:rPr>
+        <w:lastRenderedPageBreak/>
         <w:drawing>
           <wp:inline distT="114300" distB="114300" distL="114300" distR="114300" wp14:anchorId="28273852" wp14:editId="03A8793C">
             <wp:extent cx="5943600" cy="3175000"/>
@@ -2618,7 +2885,6 @@
           <w:sz w:val="24"/>
           <w:szCs w:val="24"/>
         </w:rPr>
-        <w:lastRenderedPageBreak/>
         <w:t>Average Business Analyst salary in America</w:t>
       </w:r>
     </w:p>
@@ -2726,6 +2992,7 @@
           <w:sz w:val="24"/>
           <w:szCs w:val="24"/>
         </w:rPr>
+        <w:lastRenderedPageBreak/>
         <w:drawing>
           <wp:inline distT="114300" distB="114300" distL="114300" distR="114300" wp14:anchorId="11366756" wp14:editId="6F26F833">
             <wp:extent cx="5943600" cy="1435100"/>
@@ -2855,7 +3122,6 @@
           <w:sz w:val="24"/>
           <w:szCs w:val="24"/>
         </w:rPr>
-        <w:lastRenderedPageBreak/>
         <w:drawing>
           <wp:inline distT="114300" distB="114300" distL="114300" distR="114300" wp14:anchorId="450CB1F1" wp14:editId="1313364E">
             <wp:extent cx="5943600" cy="1803400"/>
@@ -2960,6 +3226,7 @@
           <w:sz w:val="24"/>
           <w:szCs w:val="24"/>
         </w:rPr>
+        <w:lastRenderedPageBreak/>
         <w:drawing>
           <wp:inline distT="114300" distB="114300" distL="114300" distR="114300" wp14:anchorId="655CCB6E" wp14:editId="33F536F8">
             <wp:extent cx="5943600" cy="1841500"/>
@@ -3098,7 +3365,6 @@
           <w:sz w:val="24"/>
           <w:szCs w:val="24"/>
         </w:rPr>
-        <w:lastRenderedPageBreak/>
         <w:drawing>
           <wp:inline distT="114300" distB="114300" distL="114300" distR="114300" wp14:anchorId="731CA810" wp14:editId="2D686553">
             <wp:extent cx="5943600" cy="1663700"/>
@@ -3221,6 +3487,7 @@
           <w:sz w:val="24"/>
           <w:szCs w:val="24"/>
         </w:rPr>
+        <w:lastRenderedPageBreak/>
         <w:t>Pinnacle Technical has the highest average business analyst salary in Washington state.</w:t>
       </w:r>
     </w:p>
@@ -3241,7 +3508,7 @@
           <w:lang w:val="en-GB"/>
         </w:rPr>
       </w:pPr>
-      <w:bookmarkStart w:id="3" w:name="_Toc121679220"/>
+      <w:bookmarkStart w:id="4" w:name="_Toc121682624"/>
       <w:r>
         <w:rPr>
           <w:rStyle w:val="berschrift1Zchn"/>
@@ -3249,7 +3516,7 @@
         </w:rPr>
         <w:t>Question 3</w:t>
       </w:r>
-      <w:bookmarkEnd w:id="3"/>
+      <w:bookmarkEnd w:id="4"/>
       <w:r>
         <w:rPr>
           <w:rFonts w:ascii="Arial" w:hAnsi="Arial" w:cs="Arial"/>
@@ -3421,7 +3688,6 @@
           <w:rFonts w:ascii="Arial" w:hAnsi="Arial" w:cs="Arial"/>
           <w:noProof/>
         </w:rPr>
-        <w:lastRenderedPageBreak/>
         <w:drawing>
           <wp:inline distT="0" distB="0" distL="0" distR="0" wp14:anchorId="654A962E" wp14:editId="34226ACC">
             <wp:extent cx="5172904" cy="2981325"/>
@@ -3551,6 +3817,7 @@
           <w:rFonts w:ascii="Arial" w:hAnsi="Arial" w:cs="Arial"/>
           <w:noProof/>
         </w:rPr>
+        <w:lastRenderedPageBreak/>
         <w:drawing>
           <wp:inline distT="0" distB="0" distL="0" distR="0" wp14:anchorId="3463A088" wp14:editId="347535A4">
             <wp:extent cx="5188933" cy="4591050"/>
@@ -3613,114 +3880,114 @@
           <w:rFonts w:ascii="Arial" w:hAnsi="Arial" w:cs="Arial"/>
           <w:lang w:val="en-GB"/>
         </w:rPr>
+        <w:t xml:space="preserve">Companies such as the following tend to </w:t>
+      </w:r>
+      <w:r>
+        <w:rPr>
+          <w:rFonts w:ascii="Arial" w:hAnsi="Arial" w:cs="Arial"/>
+          <w:lang w:val="en-GB"/>
+        </w:rPr>
+        <w:t>underpay</w:t>
+      </w:r>
+      <w:r>
+        <w:rPr>
+          <w:rFonts w:ascii="Arial" w:hAnsi="Arial" w:cs="Arial"/>
+          <w:lang w:val="en-GB"/>
+        </w:rPr>
+        <w:t xml:space="preserve"> their employees.</w:t>
+      </w:r>
+    </w:p>
+    <w:p>
+      <w:pPr>
+        <w:rPr>
+          <w:rFonts w:ascii="Arial" w:hAnsi="Arial" w:cs="Arial"/>
+          <w:lang w:val="en-GB"/>
+        </w:rPr>
+      </w:pPr>
+      <w:r>
+        <w:rPr>
+          <w:rFonts w:ascii="Arial" w:hAnsi="Arial" w:cs="Arial"/>
+          <w:lang w:val="en-GB"/>
+        </w:rPr>
+        <w:t xml:space="preserve">The top 3 </w:t>
+      </w:r>
+      <w:r>
+        <w:rPr>
+          <w:rFonts w:ascii="Arial" w:hAnsi="Arial" w:cs="Arial"/>
+          <w:lang w:val="en-GB"/>
+        </w:rPr>
+        <w:t>underpaying</w:t>
+      </w:r>
+      <w:r>
+        <w:rPr>
+          <w:rFonts w:ascii="Arial" w:hAnsi="Arial" w:cs="Arial"/>
+          <w:lang w:val="en-GB"/>
+        </w:rPr>
+        <w:t xml:space="preserve"> companies are:</w:t>
+      </w:r>
+    </w:p>
+    <w:p>
+      <w:pPr>
+        <w:rPr>
+          <w:rFonts w:ascii="Arial" w:hAnsi="Arial" w:cs="Arial"/>
+          <w:lang w:val="en-GB"/>
+        </w:rPr>
+      </w:pPr>
+      <w:r>
+        <w:rPr>
+          <w:rFonts w:ascii="Arial" w:hAnsi="Arial" w:cs="Arial"/>
+          <w:lang w:val="en-GB"/>
+        </w:rPr>
+        <w:t>BROOKLYN COLLEGE OF THE CITY UNIVERSITY OF NEW YORK</w:t>
+      </w:r>
+    </w:p>
+    <w:p>
+      <w:pPr>
+        <w:rPr>
+          <w:rFonts w:ascii="Arial" w:hAnsi="Arial" w:cs="Arial"/>
+          <w:lang w:val="en-GB"/>
+        </w:rPr>
+      </w:pPr>
+      <w:r>
+        <w:rPr>
+          <w:rFonts w:ascii="Arial" w:hAnsi="Arial" w:cs="Arial"/>
+          <w:lang w:val="en-GB"/>
+        </w:rPr>
+        <w:t>STONY BROOK PSYCHIATRIC ASSOCIATES, UFPC</w:t>
+      </w:r>
+    </w:p>
+    <w:p>
+      <w:pPr>
+        <w:rPr>
+          <w:rFonts w:ascii="Arial" w:hAnsi="Arial" w:cs="Arial"/>
+          <w:sz w:val="24"/>
+          <w:szCs w:val="24"/>
+          <w:lang w:val="en-GB"/>
+        </w:rPr>
+      </w:pPr>
+      <w:r>
+        <w:rPr>
+          <w:rFonts w:ascii="Arial" w:hAnsi="Arial" w:cs="Arial"/>
+          <w:lang w:val="en-GB"/>
+        </w:rPr>
+        <w:t>DEPT. OF MEDICINE MEDICAL SERVICE GROUP @ SUNY - H</w:t>
+      </w:r>
+    </w:p>
+    <w:p>
+      <w:pPr>
+        <w:rPr>
+          <w:rFonts w:ascii="Arial" w:hAnsi="Arial" w:cs="Arial"/>
+          <w:sz w:val="24"/>
+          <w:szCs w:val="24"/>
+          <w:lang w:val="en-GB"/>
+        </w:rPr>
+      </w:pPr>
+      <w:r>
+        <w:rPr>
+          <w:rFonts w:ascii="Arial" w:hAnsi="Arial" w:cs="Arial"/>
+          <w:noProof/>
+        </w:rPr>
         <w:lastRenderedPageBreak/>
-        <w:t xml:space="preserve">Companies such as the following tend to </w:t>
-      </w:r>
-      <w:r>
-        <w:rPr>
-          <w:rFonts w:ascii="Arial" w:hAnsi="Arial" w:cs="Arial"/>
-          <w:lang w:val="en-GB"/>
-        </w:rPr>
-        <w:t>underpay</w:t>
-      </w:r>
-      <w:r>
-        <w:rPr>
-          <w:rFonts w:ascii="Arial" w:hAnsi="Arial" w:cs="Arial"/>
-          <w:lang w:val="en-GB"/>
-        </w:rPr>
-        <w:t xml:space="preserve"> their employees.</w:t>
-      </w:r>
-    </w:p>
-    <w:p>
-      <w:pPr>
-        <w:rPr>
-          <w:rFonts w:ascii="Arial" w:hAnsi="Arial" w:cs="Arial"/>
-          <w:lang w:val="en-GB"/>
-        </w:rPr>
-      </w:pPr>
-      <w:r>
-        <w:rPr>
-          <w:rFonts w:ascii="Arial" w:hAnsi="Arial" w:cs="Arial"/>
-          <w:lang w:val="en-GB"/>
-        </w:rPr>
-        <w:t xml:space="preserve">The top 3 </w:t>
-      </w:r>
-      <w:r>
-        <w:rPr>
-          <w:rFonts w:ascii="Arial" w:hAnsi="Arial" w:cs="Arial"/>
-          <w:lang w:val="en-GB"/>
-        </w:rPr>
-        <w:t>underpaying</w:t>
-      </w:r>
-      <w:r>
-        <w:rPr>
-          <w:rFonts w:ascii="Arial" w:hAnsi="Arial" w:cs="Arial"/>
-          <w:lang w:val="en-GB"/>
-        </w:rPr>
-        <w:t xml:space="preserve"> companies are:</w:t>
-      </w:r>
-    </w:p>
-    <w:p>
-      <w:pPr>
-        <w:rPr>
-          <w:rFonts w:ascii="Arial" w:hAnsi="Arial" w:cs="Arial"/>
-          <w:lang w:val="en-GB"/>
-        </w:rPr>
-      </w:pPr>
-      <w:r>
-        <w:rPr>
-          <w:rFonts w:ascii="Arial" w:hAnsi="Arial" w:cs="Arial"/>
-          <w:lang w:val="en-GB"/>
-        </w:rPr>
-        <w:t>BROOKLYN COLLEGE OF THE CITY UNIVERSITY OF NEW YORK</w:t>
-      </w:r>
-    </w:p>
-    <w:p>
-      <w:pPr>
-        <w:rPr>
-          <w:rFonts w:ascii="Arial" w:hAnsi="Arial" w:cs="Arial"/>
-          <w:lang w:val="en-GB"/>
-        </w:rPr>
-      </w:pPr>
-      <w:r>
-        <w:rPr>
-          <w:rFonts w:ascii="Arial" w:hAnsi="Arial" w:cs="Arial"/>
-          <w:lang w:val="en-GB"/>
-        </w:rPr>
-        <w:t>STONY BROOK PSYCHIATRIC ASSOCIATES, UFPC</w:t>
-      </w:r>
-    </w:p>
-    <w:p>
-      <w:pPr>
-        <w:rPr>
-          <w:rFonts w:ascii="Arial" w:hAnsi="Arial" w:cs="Arial"/>
-          <w:sz w:val="24"/>
-          <w:szCs w:val="24"/>
-          <w:lang w:val="en-GB"/>
-        </w:rPr>
-      </w:pPr>
-      <w:r>
-        <w:rPr>
-          <w:rFonts w:ascii="Arial" w:hAnsi="Arial" w:cs="Arial"/>
-          <w:lang w:val="en-GB"/>
-        </w:rPr>
-        <w:t>DEPT. OF MEDICINE MEDICAL SERVICE GROUP @ SUNY - H</w:t>
-      </w:r>
-    </w:p>
-    <w:p>
-      <w:pPr>
-        <w:rPr>
-          <w:rFonts w:ascii="Arial" w:hAnsi="Arial" w:cs="Arial"/>
-          <w:sz w:val="24"/>
-          <w:szCs w:val="24"/>
-          <w:lang w:val="en-GB"/>
-        </w:rPr>
-      </w:pPr>
-      <w:r>
-        <w:rPr>
-          <w:rFonts w:ascii="Arial" w:hAnsi="Arial" w:cs="Arial"/>
-          <w:noProof/>
-        </w:rPr>
         <w:drawing>
           <wp:inline distT="0" distB="0" distL="0" distR="0" wp14:anchorId="648312AA" wp14:editId="5558C9FC">
             <wp:extent cx="5210175" cy="4398575"/>
@@ -4313,7 +4580,7 @@
           <w:lang w:val="en-GB"/>
         </w:rPr>
       </w:pPr>
-      <w:bookmarkStart w:id="4" w:name="_Toc121679221"/>
+      <w:bookmarkStart w:id="5" w:name="_Toc121682625"/>
       <w:r>
         <w:rPr>
           <w:rStyle w:val="berschrift1Zchn"/>
@@ -4330,7 +4597,7 @@
         </w:rPr>
         <w:t>4&amp;5</w:t>
       </w:r>
-      <w:bookmarkEnd w:id="4"/>
+      <w:bookmarkEnd w:id="5"/>
       <w:r>
         <w:rPr>
           <w:rFonts w:ascii="Arial" w:hAnsi="Arial" w:cs="Arial"/>
@@ -5981,7 +6248,7 @@
           <w:lang w:val="en-GB"/>
         </w:rPr>
       </w:pPr>
-      <w:bookmarkStart w:id="5" w:name="_Toc121679222"/>
+      <w:bookmarkStart w:id="6" w:name="_Toc121682626"/>
       <w:r>
         <w:rPr>
           <w:rStyle w:val="berschrift1Zchn"/>
@@ -5998,7 +6265,7 @@
         </w:rPr>
         <w:t>6</w:t>
       </w:r>
-      <w:bookmarkEnd w:id="5"/>
+      <w:bookmarkEnd w:id="6"/>
       <w:r>
         <w:rPr>
           <w:rFonts w:ascii="Arial" w:hAnsi="Arial" w:cs="Arial"/>
@@ -8378,20 +8645,20 @@
         <w:rPr>
           <w:rStyle w:val="berschrift1Zchn"/>
           <w:rFonts w:ascii="Arial" w:hAnsi="Arial" w:cs="Arial"/>
-          <w:lang w:val="de-DE"/>
-        </w:rPr>
-      </w:pPr>
-      <w:proofErr w:type="spellStart"/>
+          <w:lang w:val="en-GB"/>
+        </w:rPr>
+      </w:pPr>
+      <w:bookmarkStart w:id="7" w:name="_Toc121682627"/>
       <w:r>
         <w:rPr>
           <w:rStyle w:val="berschrift1Zchn"/>
           <w:rFonts w:ascii="Arial" w:hAnsi="Arial" w:cs="Arial"/>
-          <w:lang w:val="de-DE"/>
+          <w:lang w:val="en-GB"/>
         </w:rPr>
         <w:lastRenderedPageBreak/>
         <w:t>Conclusion</w:t>
       </w:r>
-      <w:proofErr w:type="spellEnd"/>
+      <w:bookmarkEnd w:id="7"/>
     </w:p>
     <w:p>
       <w:pPr>
@@ -8423,7 +8690,7 @@
 </file>
 
 <file path=word/endnotes.xml><?xml version="1.0" encoding="utf-8"?>
-<w:endnotes xmlns:wpc="http://schemas.microsoft.com/office/word/2010/wordprocessingCanvas" xmlns:cx="http://schemas.microsoft.com/office/drawing/2014/chartex" xmlns:cx1="http://schemas.microsoft.com/office/drawing/2015/9/8/chartex" xmlns:cx2="http://schemas.microsoft.com/office/drawing/2015/10/21/chartex" xmlns:cx3="http://schemas.microsoft.com/office/drawing/2016/5/9/chartex" xmlns:cx4="http://schemas.microsoft.com/office/drawing/2016/5/10/chartex" xmlns:cx5="http://schemas.microsoft.com/office/drawing/2016/5/11/chartex" xmlns:cx6="http://schemas.microsoft.com/office/drawing/2016/5/12/chartex" xmlns:cx7="http://schemas.microsoft.com/office/drawing/2016/5/13/chartex" xmlns:cx8="http://schemas.microsoft.com/office/drawing/2016/5/14/chartex" xmlns:mc="http://schemas.openxmlformats.org/markup-compatibility/2006" xmlns:aink="http://schemas.microsoft.com/office/drawing/2016/ink" xmlns:am3d="http://schemas.microsoft.com/office/drawing/2017/model3d" xmlns:o="urn:schemas-microsoft-com:office:office" xmlns:r="http://schemas.openxmlformats.org/officeDocument/2006/relationships" xmlns:m="http://schemas.openxmlformats.org/officeDocument/2006/math" xmlns:v="urn:schemas-microsoft-com:vml" xmlns:wp14="http://schemas.microsoft.com/office/word/2010/wordprocessingDrawing" xmlns:wp="http://schemas.openxmlformats.org/drawingml/2006/wordprocessingDrawing" xmlns:w10="urn:schemas-microsoft-com:office:word" xmlns:w="http://schemas.openxmlformats.org/wordprocessingml/2006/main" xmlns:w14="http://schemas.microsoft.com/office/word/2010/wordml" xmlns:w15="http://schemas.microsoft.com/office/word/2012/wordml" xmlns:w16cex="http://schemas.microsoft.com/office/word/2018/wordml/cex" xmlns:w16cid="http://schemas.microsoft.com/office/word/2016/wordml/cid" xmlns:w16="http://schemas.microsoft.com/office/word/2018/wordml" xmlns:w16sdtdh="http://schemas.microsoft.com/office/word/2020/wordml/sdtdatahash" xmlns:w16se="http://schemas.microsoft.com/office/word/2015/wordml/symex" xmlns:wpg="http://schemas.microsoft.com/office/word/2010/wordprocessingGroup" xmlns:wpi="http://schemas.microsoft.com/office/word/2010/wordprocessingInk" xmlns:wne="http://schemas.microsoft.com/office/word/2006/wordml" xmlns:wps="http://schemas.microsoft.com/office/word/2010/wordprocessingShape" mc:Ignorable="w14 w15 w16se w16cid w16 w16cex w16sdtdh wp14">
+<w:endnotes xmlns:wpc="http://schemas.microsoft.com/office/word/2010/wordprocessingCanvas" xmlns:cx="http://schemas.microsoft.com/office/drawing/2014/chartex" xmlns:cx1="http://schemas.microsoft.com/office/drawing/2015/9/8/chartex" xmlns:cx2="http://schemas.microsoft.com/office/drawing/2015/10/21/chartex" xmlns:cx3="http://schemas.microsoft.com/office/drawing/2016/5/9/chartex" xmlns:cx4="http://schemas.microsoft.com/office/drawing/2016/5/10/chartex" xmlns:cx5="http://schemas.microsoft.com/office/drawing/2016/5/11/chartex" xmlns:cx6="http://schemas.microsoft.com/office/drawing/2016/5/12/chartex" xmlns:cx7="http://schemas.microsoft.com/office/drawing/2016/5/13/chartex" xmlns:cx8="http://schemas.microsoft.com/office/drawing/2016/5/14/chartex" xmlns:mc="http://schemas.openxmlformats.org/markup-compatibility/2006" xmlns:aink="http://schemas.microsoft.com/office/drawing/2016/ink" xmlns:am3d="http://schemas.microsoft.com/office/drawing/2017/model3d" xmlns:o="urn:schemas-microsoft-com:office:office" xmlns:oel="http://schemas.microsoft.com/office/2019/extlst" xmlns:r="http://schemas.openxmlformats.org/officeDocument/2006/relationships" xmlns:m="http://schemas.openxmlformats.org/officeDocument/2006/math" xmlns:v="urn:schemas-microsoft-com:vml" xmlns:wp14="http://schemas.microsoft.com/office/word/2010/wordprocessingDrawing" xmlns:wp="http://schemas.openxmlformats.org/drawingml/2006/wordprocessingDrawing" xmlns:w10="urn:schemas-microsoft-com:office:word" xmlns:w="http://schemas.openxmlformats.org/wordprocessingml/2006/main" xmlns:w14="http://schemas.microsoft.com/office/word/2010/wordml" xmlns:w15="http://schemas.microsoft.com/office/word/2012/wordml" xmlns:w16cex="http://schemas.microsoft.com/office/word/2018/wordml/cex" xmlns:w16cid="http://schemas.microsoft.com/office/word/2016/wordml/cid" xmlns:w16="http://schemas.microsoft.com/office/word/2018/wordml" xmlns:w16sdtdh="http://schemas.microsoft.com/office/word/2020/wordml/sdtdatahash" xmlns:w16se="http://schemas.microsoft.com/office/word/2015/wordml/symex" xmlns:wpg="http://schemas.microsoft.com/office/word/2010/wordprocessingGroup" xmlns:wpi="http://schemas.microsoft.com/office/word/2010/wordprocessingInk" xmlns:wne="http://schemas.microsoft.com/office/word/2006/wordml" xmlns:wps="http://schemas.microsoft.com/office/word/2010/wordprocessingShape" mc:Ignorable="w14 w15 w16se w16cid w16 w16cex w16sdtdh wp14">
   <w:endnote w:type="separator" w:id="-1">
     <w:p>
       <w:pPr>
@@ -8448,7 +8715,7 @@
 </file>
 
 <file path=word/footnotes.xml><?xml version="1.0" encoding="utf-8"?>
-<w:footnotes xmlns:wpc="http://schemas.microsoft.com/office/word/2010/wordprocessingCanvas" xmlns:cx="http://schemas.microsoft.com/office/drawing/2014/chartex" xmlns:cx1="http://schemas.microsoft.com/office/drawing/2015/9/8/chartex" xmlns:cx2="http://schemas.microsoft.com/office/drawing/2015/10/21/chartex" xmlns:cx3="http://schemas.microsoft.com/office/drawing/2016/5/9/chartex" xmlns:cx4="http://schemas.microsoft.com/office/drawing/2016/5/10/chartex" xmlns:cx5="http://schemas.microsoft.com/office/drawing/2016/5/11/chartex" xmlns:cx6="http://schemas.microsoft.com/office/drawing/2016/5/12/chartex" xmlns:cx7="http://schemas.microsoft.com/office/drawing/2016/5/13/chartex" xmlns:cx8="http://schemas.microsoft.com/office/drawing/2016/5/14/chartex" xmlns:mc="http://schemas.openxmlformats.org/markup-compatibility/2006" xmlns:aink="http://schemas.microsoft.com/office/drawing/2016/ink" xmlns:am3d="http://schemas.microsoft.com/office/drawing/2017/model3d" xmlns:o="urn:schemas-microsoft-com:office:office" xmlns:r="http://schemas.openxmlformats.org/officeDocument/2006/relationships" xmlns:m="http://schemas.openxmlformats.org/officeDocument/2006/math" xmlns:v="urn:schemas-microsoft-com:vml" xmlns:wp14="http://schemas.microsoft.com/office/word/2010/wordprocessingDrawing" xmlns:wp="http://schemas.openxmlformats.org/drawingml/2006/wordprocessingDrawing" xmlns:w10="urn:schemas-microsoft-com:office:word" xmlns:w="http://schemas.openxmlformats.org/wordprocessingml/2006/main" xmlns:w14="http://schemas.microsoft.com/office/word/2010/wordml" xmlns:w15="http://schemas.microsoft.com/office/word/2012/wordml" xmlns:w16cex="http://schemas.microsoft.com/office/word/2018/wordml/cex" xmlns:w16cid="http://schemas.microsoft.com/office/word/2016/wordml/cid" xmlns:w16="http://schemas.microsoft.com/office/word/2018/wordml" xmlns:w16sdtdh="http://schemas.microsoft.com/office/word/2020/wordml/sdtdatahash" xmlns:w16se="http://schemas.microsoft.com/office/word/2015/wordml/symex" xmlns:wpg="http://schemas.microsoft.com/office/word/2010/wordprocessingGroup" xmlns:wpi="http://schemas.microsoft.com/office/word/2010/wordprocessingInk" xmlns:wne="http://schemas.microsoft.com/office/word/2006/wordml" xmlns:wps="http://schemas.microsoft.com/office/word/2010/wordprocessingShape" mc:Ignorable="w14 w15 w16se w16cid w16 w16cex w16sdtdh wp14">
+<w:footnotes xmlns:wpc="http://schemas.microsoft.com/office/word/2010/wordprocessingCanvas" xmlns:cx="http://schemas.microsoft.com/office/drawing/2014/chartex" xmlns:cx1="http://schemas.microsoft.com/office/drawing/2015/9/8/chartex" xmlns:cx2="http://schemas.microsoft.com/office/drawing/2015/10/21/chartex" xmlns:cx3="http://schemas.microsoft.com/office/drawing/2016/5/9/chartex" xmlns:cx4="http://schemas.microsoft.com/office/drawing/2016/5/10/chartex" xmlns:cx5="http://schemas.microsoft.com/office/drawing/2016/5/11/chartex" xmlns:cx6="http://schemas.microsoft.com/office/drawing/2016/5/12/chartex" xmlns:cx7="http://schemas.microsoft.com/office/drawing/2016/5/13/chartex" xmlns:cx8="http://schemas.microsoft.com/office/drawing/2016/5/14/chartex" xmlns:mc="http://schemas.openxmlformats.org/markup-compatibility/2006" xmlns:aink="http://schemas.microsoft.com/office/drawing/2016/ink" xmlns:am3d="http://schemas.microsoft.com/office/drawing/2017/model3d" xmlns:o="urn:schemas-microsoft-com:office:office" xmlns:oel="http://schemas.microsoft.com/office/2019/extlst" xmlns:r="http://schemas.openxmlformats.org/officeDocument/2006/relationships" xmlns:m="http://schemas.openxmlformats.org/officeDocument/2006/math" xmlns:v="urn:schemas-microsoft-com:vml" xmlns:wp14="http://schemas.microsoft.com/office/word/2010/wordprocessingDrawing" xmlns:wp="http://schemas.openxmlformats.org/drawingml/2006/wordprocessingDrawing" xmlns:w10="urn:schemas-microsoft-com:office:word" xmlns:w="http://schemas.openxmlformats.org/wordprocessingml/2006/main" xmlns:w14="http://schemas.microsoft.com/office/word/2010/wordml" xmlns:w15="http://schemas.microsoft.com/office/word/2012/wordml" xmlns:w16cex="http://schemas.microsoft.com/office/word/2018/wordml/cex" xmlns:w16cid="http://schemas.microsoft.com/office/word/2016/wordml/cid" xmlns:w16="http://schemas.microsoft.com/office/word/2018/wordml" xmlns:w16sdtdh="http://schemas.microsoft.com/office/word/2020/wordml/sdtdatahash" xmlns:w16se="http://schemas.microsoft.com/office/word/2015/wordml/symex" xmlns:wpg="http://schemas.microsoft.com/office/word/2010/wordprocessingGroup" xmlns:wpi="http://schemas.microsoft.com/office/word/2010/wordprocessingInk" xmlns:wne="http://schemas.microsoft.com/office/word/2006/wordml" xmlns:wps="http://schemas.microsoft.com/office/word/2010/wordprocessingShape" mc:Ignorable="w14 w15 w16se w16cid w16 w16cex w16sdtdh wp14">
   <w:footnote w:type="separator" w:id="-1">
     <w:p>
       <w:pPr>
@@ -8473,7 +8740,7 @@
 </file>
 
 <file path=word/numbering.xml><?xml version="1.0" encoding="utf-8"?>
-<w:numbering xmlns:wpc="http://schemas.microsoft.com/office/word/2010/wordprocessingCanvas" xmlns:cx="http://schemas.microsoft.com/office/drawing/2014/chartex" xmlns:cx1="http://schemas.microsoft.com/office/drawing/2015/9/8/chartex" xmlns:cx2="http://schemas.microsoft.com/office/drawing/2015/10/21/chartex" xmlns:cx3="http://schemas.microsoft.com/office/drawing/2016/5/9/chartex" xmlns:cx4="http://schemas.microsoft.com/office/drawing/2016/5/10/chartex" xmlns:cx5="http://schemas.microsoft.com/office/drawing/2016/5/11/chartex" xmlns:cx6="http://schemas.microsoft.com/office/drawing/2016/5/12/chartex" xmlns:cx7="http://schemas.microsoft.com/office/drawing/2016/5/13/chartex" xmlns:cx8="http://schemas.microsoft.com/office/drawing/2016/5/14/chartex" xmlns:mc="http://schemas.openxmlformats.org/markup-compatibility/2006" xmlns:aink="http://schemas.microsoft.com/office/drawing/2016/ink" xmlns:am3d="http://schemas.microsoft.com/office/drawing/2017/model3d" xmlns:o="urn:schemas-microsoft-com:office:office" xmlns:r="http://schemas.openxmlformats.org/officeDocument/2006/relationships" xmlns:m="http://schemas.openxmlformats.org/officeDocument/2006/math" xmlns:v="urn:schemas-microsoft-com:vml" xmlns:wp14="http://schemas.microsoft.com/office/word/2010/wordprocessingDrawing" xmlns:wp="http://schemas.openxmlformats.org/drawingml/2006/wordprocessingDrawing" xmlns:w10="urn:schemas-microsoft-com:office:word" xmlns:w="http://schemas.openxmlformats.org/wordprocessingml/2006/main" xmlns:w14="http://schemas.microsoft.com/office/word/2010/wordml" xmlns:w15="http://schemas.microsoft.com/office/word/2012/wordml" xmlns:w16cex="http://schemas.microsoft.com/office/word/2018/wordml/cex" xmlns:w16cid="http://schemas.microsoft.com/office/word/2016/wordml/cid" xmlns:w16="http://schemas.microsoft.com/office/word/2018/wordml" xmlns:w16sdtdh="http://schemas.microsoft.com/office/word/2020/wordml/sdtdatahash" xmlns:w16se="http://schemas.microsoft.com/office/word/2015/wordml/symex" xmlns:wpg="http://schemas.microsoft.com/office/word/2010/wordprocessingGroup" xmlns:wpi="http://schemas.microsoft.com/office/word/2010/wordprocessingInk" xmlns:wne="http://schemas.microsoft.com/office/word/2006/wordml" xmlns:wps="http://schemas.microsoft.com/office/word/2010/wordprocessingShape" mc:Ignorable="w14 w15 w16se w16cid w16 w16cex w16sdtdh wp14">
+<w:numbering xmlns:wpc="http://schemas.microsoft.com/office/word/2010/wordprocessingCanvas" xmlns:cx="http://schemas.microsoft.com/office/drawing/2014/chartex" xmlns:cx1="http://schemas.microsoft.com/office/drawing/2015/9/8/chartex" xmlns:cx2="http://schemas.microsoft.com/office/drawing/2015/10/21/chartex" xmlns:cx3="http://schemas.microsoft.com/office/drawing/2016/5/9/chartex" xmlns:cx4="http://schemas.microsoft.com/office/drawing/2016/5/10/chartex" xmlns:cx5="http://schemas.microsoft.com/office/drawing/2016/5/11/chartex" xmlns:cx6="http://schemas.microsoft.com/office/drawing/2016/5/12/chartex" xmlns:cx7="http://schemas.microsoft.com/office/drawing/2016/5/13/chartex" xmlns:cx8="http://schemas.microsoft.com/office/drawing/2016/5/14/chartex" xmlns:mc="http://schemas.openxmlformats.org/markup-compatibility/2006" xmlns:aink="http://schemas.microsoft.com/office/drawing/2016/ink" xmlns:am3d="http://schemas.microsoft.com/office/drawing/2017/model3d" xmlns:o="urn:schemas-microsoft-com:office:office" xmlns:oel="http://schemas.microsoft.com/office/2019/extlst" xmlns:r="http://schemas.openxmlformats.org/officeDocument/2006/relationships" xmlns:m="http://schemas.openxmlformats.org/officeDocument/2006/math" xmlns:v="urn:schemas-microsoft-com:vml" xmlns:wp14="http://schemas.microsoft.com/office/word/2010/wordprocessingDrawing" xmlns:wp="http://schemas.openxmlformats.org/drawingml/2006/wordprocessingDrawing" xmlns:w10="urn:schemas-microsoft-com:office:word" xmlns:w="http://schemas.openxmlformats.org/wordprocessingml/2006/main" xmlns:w14="http://schemas.microsoft.com/office/word/2010/wordml" xmlns:w15="http://schemas.microsoft.com/office/word/2012/wordml" xmlns:w16cex="http://schemas.microsoft.com/office/word/2018/wordml/cex" xmlns:w16cid="http://schemas.microsoft.com/office/word/2016/wordml/cid" xmlns:w16="http://schemas.microsoft.com/office/word/2018/wordml" xmlns:w16sdtdh="http://schemas.microsoft.com/office/word/2020/wordml/sdtdatahash" xmlns:w16se="http://schemas.microsoft.com/office/word/2015/wordml/symex" xmlns:wpg="http://schemas.microsoft.com/office/word/2010/wordprocessingGroup" xmlns:wpi="http://schemas.microsoft.com/office/word/2010/wordprocessingInk" xmlns:wne="http://schemas.microsoft.com/office/word/2006/wordml" xmlns:wps="http://schemas.microsoft.com/office/word/2010/wordprocessingShape" mc:Ignorable="w14 w15 w16se w16cid w16 w16cex w16sdtdh wp14">
   <w:abstractNum w:abstractNumId="0" w15:restartNumberingAfterBreak="0">
     <w:nsid w:val="14A108C5"/>
     <w:multiLevelType w:val="hybridMultilevel"/>
@@ -9092,22 +9359,22 @@
       </w:rPr>
     </w:lvl>
   </w:abstractNum>
-  <w:num w:numId="1">
+  <w:num w:numId="1" w16cid:durableId="1438060192">
     <w:abstractNumId w:val="5"/>
   </w:num>
-  <w:num w:numId="2">
+  <w:num w:numId="2" w16cid:durableId="734814443">
     <w:abstractNumId w:val="0"/>
   </w:num>
-  <w:num w:numId="3">
+  <w:num w:numId="3" w16cid:durableId="736586932">
     <w:abstractNumId w:val="2"/>
   </w:num>
-  <w:num w:numId="4">
+  <w:num w:numId="4" w16cid:durableId="372656932">
     <w:abstractNumId w:val="1"/>
   </w:num>
-  <w:num w:numId="5">
+  <w:num w:numId="5" w16cid:durableId="1878738594">
     <w:abstractNumId w:val="3"/>
   </w:num>
-  <w:num w:numId="6">
+  <w:num w:numId="6" w16cid:durableId="1153060347">
     <w:abstractNumId w:val="4"/>
   </w:num>
 </w:numbering>
@@ -9121,7 +9388,7 @@
         <w:rFonts w:asciiTheme="minorHAnsi" w:eastAsiaTheme="minorHAnsi" w:hAnsiTheme="minorHAnsi" w:cstheme="minorBidi"/>
         <w:sz w:val="22"/>
         <w:szCs w:val="22"/>
-        <w:lang w:eastAsia="en-US" w:bidi="ar-SA"/>
+        <w:lang w:val="en-DE" w:eastAsia="en-US" w:bidi="ar-SA"/>
       </w:rPr>
     </w:rPrDefault>
     <w:pPrDefault>
@@ -9540,6 +9807,7 @@
   <w:style w:type="character" w:default="1" w:styleId="Absatz-Standardschriftart">
     <w:name w:val="Default Paragraph Font"/>
     <w:uiPriority w:val="1"/>
+    <w:semiHidden/>
     <w:unhideWhenUsed/>
   </w:style>
   <w:style w:type="table" w:default="1" w:styleId="NormaleTabelle">
@@ -9689,9 +9957,6 @@
       <w:spacing w:line="259" w:lineRule="auto"/>
       <w:outlineLvl w:val="9"/>
     </w:pPr>
-    <w:rPr>
-      <w:lang/>
-    </w:rPr>
   </w:style>
   <w:style w:type="paragraph" w:styleId="Verzeichnis1">
     <w:name w:val="toc 1"/>

</xml_diff>